<commit_message>
Debut rapport + refractor nom class
</commit_message>
<xml_diff>
--- a/POPADIUC_CLAUDIU_RAPPORT_JAVA4.docx
+++ b/POPADIUC_CLAUDIU_RAPPORT_JAVA4.docx
@@ -832,8 +832,117 @@
     </w:p>
     <w:p>
       <w:pPr>
-        <w:rPr>
-          <w:rStyle w:val="fontstyle01"/>
+        <w:jc w:val="both"/>
+        <w:rPr>
+          <w:rFonts w:ascii="Calibri" w:eastAsia="Times New Roman" w:hAnsi="Calibri" w:cs="Calibri"/>
+          <w:color w:val="000000"/>
+          <w:sz w:val="24"/>
+          <w:szCs w:val="24"/>
+          <w:lang w:eastAsia="fr-BE"/>
+        </w:rPr>
+      </w:pPr>
+      <w:r>
+        <w:rPr>
+          <w:rFonts w:ascii="Calibri" w:eastAsia="Times New Roman" w:hAnsi="Calibri" w:cs="Calibri"/>
+          <w:color w:val="000000"/>
+          <w:sz w:val="24"/>
+          <w:szCs w:val="24"/>
+          <w:lang w:eastAsia="fr-BE"/>
+        </w:rPr>
+        <w:t>Dans le cadre du cours de JAVA Q IV, nous avons été chargés de développer un logiciel de gestion d'entrepôt. Ce logiciel est conçu pour gérer plusieurs entrepôts automatisés qui s'occupent à la fois de la fabrication et du stockage de produits électroniques, le tout supervisé par un employé qualifié.</w:t>
+      </w:r>
+    </w:p>
+    <w:p>
+      <w:pPr>
+        <w:jc w:val="both"/>
+        <w:rPr>
+          <w:rFonts w:ascii="Calibri" w:eastAsia="Times New Roman" w:hAnsi="Calibri" w:cs="Calibri"/>
+          <w:color w:val="000000"/>
+          <w:sz w:val="24"/>
+          <w:szCs w:val="24"/>
+          <w:lang w:eastAsia="fr-BE"/>
+        </w:rPr>
+      </w:pPr>
+      <w:r>
+        <w:rPr>
+          <w:rFonts w:ascii="Calibri" w:eastAsia="Times New Roman" w:hAnsi="Calibri" w:cs="Calibri"/>
+          <w:color w:val="000000"/>
+          <w:sz w:val="24"/>
+          <w:szCs w:val="24"/>
+          <w:lang w:eastAsia="fr-BE"/>
+        </w:rPr>
+        <w:t xml:space="preserve">Dans ce rapport, je vais commencer par présenter l'interface graphique de manière visuelle et explicative afin de faciliter la compréhension du fonctionnement de l'application. </w:t>
+      </w:r>
+    </w:p>
+    <w:p>
+      <w:pPr>
+        <w:jc w:val="both"/>
+        <w:rPr>
+          <w:rFonts w:ascii="Calibri" w:eastAsia="Times New Roman" w:hAnsi="Calibri" w:cs="Calibri"/>
+          <w:color w:val="000000"/>
+          <w:sz w:val="24"/>
+          <w:szCs w:val="24"/>
+          <w:lang w:eastAsia="fr-BE"/>
+        </w:rPr>
+      </w:pPr>
+      <w:r>
+        <w:rPr>
+          <w:rFonts w:ascii="Calibri" w:eastAsia="Times New Roman" w:hAnsi="Calibri" w:cs="Calibri"/>
+          <w:color w:val="000000"/>
+          <w:sz w:val="24"/>
+          <w:szCs w:val="24"/>
+          <w:lang w:eastAsia="fr-BE"/>
+        </w:rPr>
+        <w:t>Ensuite, j'introduirai l'analyse et les design patterns utilisés dans l'application, en expliquant la structure de ma mise en œuvre à l'aide d'outils d'analyse. Je détaillerai également les raisons pour lesquelles j'ai choisi certains design patterns spécifiques pour mon application.</w:t>
+      </w:r>
+    </w:p>
+    <w:p>
+      <w:pPr>
+        <w:jc w:val="both"/>
+        <w:rPr>
+          <w:rFonts w:ascii="Calibri" w:eastAsia="Times New Roman" w:hAnsi="Calibri" w:cs="Calibri"/>
+          <w:color w:val="000000"/>
+          <w:sz w:val="24"/>
+          <w:szCs w:val="24"/>
+          <w:lang w:eastAsia="fr-BE"/>
+        </w:rPr>
+      </w:pPr>
+      <w:r>
+        <w:rPr>
+          <w:rFonts w:ascii="Calibri" w:eastAsia="Times New Roman" w:hAnsi="Calibri" w:cs="Calibri"/>
+          <w:color w:val="000000"/>
+          <w:sz w:val="24"/>
+          <w:szCs w:val="24"/>
+          <w:lang w:eastAsia="fr-BE"/>
+        </w:rPr>
+        <w:t>Ensuite, j'aborderai les limitations de mon application et me poserai des questions telles que dans quels cas d'utilisation l'application pourrait-elle ne pas fonctionner comme prévu ? Y a-t-il des aspects techniques qui n'ont pas été pris en compte ? Si j'avais disposé de plus de temps, qu'aurais-je pu améliorer ?</w:t>
+      </w:r>
+    </w:p>
+    <w:p>
+      <w:pPr>
+        <w:jc w:val="both"/>
+        <w:rPr>
+          <w:lang w:val="fr-FR"/>
+        </w:rPr>
+      </w:pPr>
+      <w:r>
+        <w:rPr>
+          <w:rFonts w:ascii="Calibri" w:eastAsia="Times New Roman" w:hAnsi="Calibri" w:cs="Calibri"/>
+          <w:color w:val="000000"/>
+          <w:sz w:val="24"/>
+          <w:szCs w:val="24"/>
+          <w:lang w:eastAsia="fr-BE"/>
+        </w:rPr>
+        <w:t>Enfin, je conclurai ce rapport en résumant les principales conclusions et en soulignant les points clés du développement du logiciel de gestion d'entrepôt.</w:t>
+      </w:r>
+    </w:p>
+    <w:p>
+      <w:pPr>
+        <w:rPr>
+          <w:rFonts w:ascii="Calibri" w:hAnsi="Calibri" w:cs="Calibri"/>
+          <w:color w:val="000000"/>
+          <w:sz w:val="24"/>
+          <w:szCs w:val="24"/>
         </w:rPr>
       </w:pPr>
       <w:r>
@@ -842,16 +951,6 @@
         </w:rPr>
         <w:br w:type="page"/>
       </w:r>
-    </w:p>
-    <w:p>
-      <w:pPr>
-        <w:pStyle w:val="Sansinterligne"/>
-        <w:jc w:val="both"/>
-        <w:rPr>
-          <w:sz w:val="28"/>
-          <w:szCs w:val="28"/>
-        </w:rPr>
-      </w:pPr>
     </w:p>
     <w:p>
       <w:pPr>
@@ -878,6 +977,7 @@
           <w:szCs w:val="48"/>
           <w:lang w:val="fr-FR"/>
         </w:rPr>
+        <w:lastRenderedPageBreak/>
         <w:t>Présentation de l’interface graphique</w:t>
       </w:r>
       <w:bookmarkEnd w:id="1"/>
@@ -888,6 +988,655 @@
           <w:lang w:val="fr-FR"/>
         </w:rPr>
       </w:pPr>
+    </w:p>
+    <w:p>
+      <w:pPr>
+        <w:rPr>
+          <w:rStyle w:val="fontstyle01"/>
+          <w:sz w:val="28"/>
+          <w:szCs w:val="28"/>
+        </w:rPr>
+      </w:pPr>
+      <w:r>
+        <w:rPr>
+          <w:rStyle w:val="fontstyle01"/>
+          <w:sz w:val="28"/>
+          <w:szCs w:val="28"/>
+        </w:rPr>
+        <w:tab/>
+      </w:r>
+      <w:r>
+        <w:rPr>
+          <w:rStyle w:val="fontstyle01"/>
+          <w:sz w:val="28"/>
+          <w:szCs w:val="28"/>
+        </w:rPr>
+        <w:drawing>
+          <wp:inline distT="0" distB="0" distL="0" distR="0" wp14:anchorId="66DBA440" wp14:editId="7F66B307">
+            <wp:extent cx="4501869" cy="3105150"/>
+            <wp:effectExtent l="95250" t="76200" r="89535" b="952500"/>
+            <wp:docPr id="499299021" name="Image 1" descr="Une image contenant capture d’écran, Rectangle, carré, Caractère coloré&#10;&#10;Description générée automatiquement"/>
+            <wp:cNvGraphicFramePr>
+              <a:graphicFrameLocks xmlns:a="http://schemas.openxmlformats.org/drawingml/2006/main" noChangeAspect="1"/>
+            </wp:cNvGraphicFramePr>
+            <a:graphic xmlns:a="http://schemas.openxmlformats.org/drawingml/2006/main">
+              <a:graphicData uri="http://schemas.openxmlformats.org/drawingml/2006/picture">
+                <pic:pic xmlns:pic="http://schemas.openxmlformats.org/drawingml/2006/picture">
+                  <pic:nvPicPr>
+                    <pic:cNvPr id="499299021" name="Image 1" descr="Une image contenant capture d’écran, Rectangle, carré, Caractère coloré&#10;&#10;Description générée automatiquement"/>
+                    <pic:cNvPicPr/>
+                  </pic:nvPicPr>
+                  <pic:blipFill>
+                    <a:blip r:embed="rId9"/>
+                    <a:stretch>
+                      <a:fillRect/>
+                    </a:stretch>
+                  </pic:blipFill>
+                  <pic:spPr>
+                    <a:xfrm>
+                      <a:off x="0" y="0"/>
+                      <a:ext cx="4528306" cy="3123385"/>
+                    </a:xfrm>
+                    <a:prstGeom prst="roundRect">
+                      <a:avLst>
+                        <a:gd name="adj" fmla="val 4167"/>
+                      </a:avLst>
+                    </a:prstGeom>
+                    <a:solidFill>
+                      <a:srgbClr val="FFFFFF"/>
+                    </a:solidFill>
+                    <a:ln w="76200" cap="sq">
+                      <a:solidFill>
+                        <a:srgbClr val="292929"/>
+                      </a:solidFill>
+                      <a:miter lim="800000"/>
+                    </a:ln>
+                    <a:effectLst>
+                      <a:reflection blurRad="12700" stA="28000" endPos="28000" dist="5000" dir="5400000" sy="-100000" algn="bl" rotWithShape="0"/>
+                    </a:effectLst>
+                    <a:scene3d>
+                      <a:camera prst="orthographicFront"/>
+                      <a:lightRig rig="threePt" dir="t">
+                        <a:rot lat="0" lon="0" rev="2700000"/>
+                      </a:lightRig>
+                    </a:scene3d>
+                    <a:sp3d>
+                      <a:bevelT h="38100"/>
+                      <a:contourClr>
+                        <a:srgbClr val="C0C0C0"/>
+                      </a:contourClr>
+                    </a:sp3d>
+                  </pic:spPr>
+                </pic:pic>
+              </a:graphicData>
+            </a:graphic>
+          </wp:inline>
+        </w:drawing>
+      </w:r>
+    </w:p>
+    <w:p>
+      <w:pPr>
+        <w:rPr>
+          <w:rStyle w:val="fontstyle01"/>
+        </w:rPr>
+      </w:pPr>
+      <w:r>
+        <w:rPr>
+          <w:rStyle w:val="fontstyle01"/>
+        </w:rPr>
+        <w:t>Permettez-moi de vous présenter l'interface graphique d</w:t>
+      </w:r>
+      <w:r>
+        <w:rPr>
+          <w:rStyle w:val="fontstyle01"/>
+        </w:rPr>
+        <w:t xml:space="preserve">u </w:t>
+      </w:r>
+      <w:r>
+        <w:rPr>
+          <w:rStyle w:val="fontstyle01"/>
+        </w:rPr>
+        <w:t>logiciel de gestion d'entrepôt. Comme vous pouvez le constater, la production de produits et de composants est déjà en cours depuis un certain temps. Dans la partie gauche de l'interface, vous pouvez voir la zone de stockage des produits. Nous avons déjà plusieurs types de produits, tels que le P7, qui est un drone, ainsi que d'autres types de produits existants.</w:t>
+      </w:r>
+    </w:p>
+    <w:p>
+      <w:pPr>
+        <w:rPr>
+          <w:rStyle w:val="fontstyle01"/>
+        </w:rPr>
+      </w:pPr>
+      <w:r>
+        <w:rPr>
+          <w:rStyle w:val="fontstyle01"/>
+        </w:rPr>
+        <w:t>Dans la partie droite de l'interface, vous trouverez la zone de stockage des composants. Nous avons également un composant disponible appelé le "C-Type-2". Grâce à ce composant, il est possible de fabriquer différents produits, d'où la présence des produits déjà fabriqués dans la partie gauche de l'interface.</w:t>
+      </w:r>
+    </w:p>
+    <w:p>
+      <w:pPr>
+        <w:rPr>
+          <w:rStyle w:val="fontstyle01"/>
+        </w:rPr>
+      </w:pPr>
+      <w:r>
+        <w:rPr>
+          <w:rStyle w:val="fontstyle01"/>
+        </w:rPr>
+        <w:t>Cette visualisation de l'interface graphique nous permet d'avoir une vue d'ensemble claire de l'état actuel de l'entrepôt. Elle facilite la compréhension du flux de production et du stockage des produits électroniques. En examinant les différentes zones de stockage et les produits déjà présents</w:t>
+      </w:r>
+      <w:r>
+        <w:rPr>
+          <w:rStyle w:val="fontstyle01"/>
+        </w:rPr>
+        <w:t>.</w:t>
+      </w:r>
+    </w:p>
+    <w:p>
+      <w:pPr>
+        <w:rPr>
+          <w:rStyle w:val="fontstyle01"/>
+        </w:rPr>
+      </w:pPr>
+      <w:r>
+        <w:rPr>
+          <w:rStyle w:val="fontstyle01"/>
+        </w:rPr>
+        <w:lastRenderedPageBreak/>
+        <w:t xml:space="preserve">  </w:t>
+      </w:r>
+      <w:r>
+        <w:rPr>
+          <w:rStyle w:val="fontstyle01"/>
+        </w:rPr>
+        <w:tab/>
+      </w:r>
+      <w:r>
+        <w:rPr>
+          <w:rStyle w:val="fontstyle01"/>
+        </w:rPr>
+        <w:tab/>
+      </w:r>
+      <w:r>
+        <w:rPr>
+          <w:rStyle w:val="fontstyle01"/>
+        </w:rPr>
+        <w:drawing>
+          <wp:inline distT="0" distB="0" distL="0" distR="0" wp14:anchorId="18EC02FF" wp14:editId="53D498FF">
+            <wp:extent cx="3985605" cy="1379340"/>
+            <wp:effectExtent l="95250" t="95250" r="91440" b="487680"/>
+            <wp:docPr id="1595358797" name="Image 1" descr="Une image contenant texte, capture d’écran, Système d’exploitation, Police&#10;&#10;Description générée automatiquement"/>
+            <wp:cNvGraphicFramePr>
+              <a:graphicFrameLocks xmlns:a="http://schemas.openxmlformats.org/drawingml/2006/main" noChangeAspect="1"/>
+            </wp:cNvGraphicFramePr>
+            <a:graphic xmlns:a="http://schemas.openxmlformats.org/drawingml/2006/main">
+              <a:graphicData uri="http://schemas.openxmlformats.org/drawingml/2006/picture">
+                <pic:pic xmlns:pic="http://schemas.openxmlformats.org/drawingml/2006/picture">
+                  <pic:nvPicPr>
+                    <pic:cNvPr id="1595358797" name="Image 1" descr="Une image contenant texte, capture d’écran, Système d’exploitation, Police&#10;&#10;Description générée automatiquement"/>
+                    <pic:cNvPicPr/>
+                  </pic:nvPicPr>
+                  <pic:blipFill>
+                    <a:blip r:embed="rId10"/>
+                    <a:stretch>
+                      <a:fillRect/>
+                    </a:stretch>
+                  </pic:blipFill>
+                  <pic:spPr>
+                    <a:xfrm>
+                      <a:off x="0" y="0"/>
+                      <a:ext cx="3985605" cy="1379340"/>
+                    </a:xfrm>
+                    <a:prstGeom prst="roundRect">
+                      <a:avLst>
+                        <a:gd name="adj" fmla="val 4167"/>
+                      </a:avLst>
+                    </a:prstGeom>
+                    <a:solidFill>
+                      <a:srgbClr val="FFFFFF"/>
+                    </a:solidFill>
+                    <a:ln w="76200" cap="sq">
+                      <a:solidFill>
+                        <a:srgbClr val="292929"/>
+                      </a:solidFill>
+                      <a:miter lim="800000"/>
+                    </a:ln>
+                    <a:effectLst>
+                      <a:reflection blurRad="12700" stA="28000" endPos="28000" dist="5000" dir="5400000" sy="-100000" algn="bl" rotWithShape="0"/>
+                    </a:effectLst>
+                    <a:scene3d>
+                      <a:camera prst="orthographicFront"/>
+                      <a:lightRig rig="threePt" dir="t">
+                        <a:rot lat="0" lon="0" rev="2700000"/>
+                      </a:lightRig>
+                    </a:scene3d>
+                    <a:sp3d>
+                      <a:bevelT h="38100"/>
+                      <a:contourClr>
+                        <a:srgbClr val="C0C0C0"/>
+                      </a:contourClr>
+                    </a:sp3d>
+                  </pic:spPr>
+                </pic:pic>
+              </a:graphicData>
+            </a:graphic>
+          </wp:inline>
+        </w:drawing>
+      </w:r>
+    </w:p>
+    <w:p>
+      <w:pPr>
+        <w:rPr>
+          <w:rStyle w:val="fontstyle01"/>
+          <w:sz w:val="28"/>
+          <w:szCs w:val="28"/>
+        </w:rPr>
+      </w:pPr>
+      <w:r>
+        <w:rPr>
+          <w:rStyle w:val="fontstyle01"/>
+          <w:sz w:val="28"/>
+          <w:szCs w:val="28"/>
+        </w:rPr>
+        <w:t>Si la partie de gauche, la zone de sotckage des produits alors on recoit une alerte qui nous le previent, il suffit ensuite d’appuyer sur « ok » pour vider tout l’entrepot en une seul fois.</w:t>
+      </w:r>
+    </w:p>
+    <w:p>
+      <w:pPr>
+        <w:rPr>
+          <w:rStyle w:val="fontstyle01"/>
+          <w:sz w:val="28"/>
+          <w:szCs w:val="28"/>
+        </w:rPr>
+      </w:pPr>
+    </w:p>
+    <w:p>
+      <w:pPr>
+        <w:rPr>
+          <w:rStyle w:val="fontstyle01"/>
+          <w:sz w:val="28"/>
+          <w:szCs w:val="28"/>
+        </w:rPr>
+      </w:pPr>
+      <w:r>
+        <w:rPr>
+          <w:rStyle w:val="fontstyle01"/>
+          <w:sz w:val="28"/>
+          <w:szCs w:val="28"/>
+        </w:rPr>
+        <w:drawing>
+          <wp:inline distT="0" distB="0" distL="0" distR="0" wp14:anchorId="5FD4BE8D" wp14:editId="427D5C22">
+            <wp:extent cx="5760720" cy="3963670"/>
+            <wp:effectExtent l="0" t="0" r="0" b="0"/>
+            <wp:docPr id="1957363871" name="Image 1" descr="Une image contenant capture d’écran, texte, Rectangle, diagramme&#10;&#10;Description générée automatiquement"/>
+            <wp:cNvGraphicFramePr>
+              <a:graphicFrameLocks xmlns:a="http://schemas.openxmlformats.org/drawingml/2006/main" noChangeAspect="1"/>
+            </wp:cNvGraphicFramePr>
+            <a:graphic xmlns:a="http://schemas.openxmlformats.org/drawingml/2006/main">
+              <a:graphicData uri="http://schemas.openxmlformats.org/drawingml/2006/picture">
+                <pic:pic xmlns:pic="http://schemas.openxmlformats.org/drawingml/2006/picture">
+                  <pic:nvPicPr>
+                    <pic:cNvPr id="1957363871" name="Image 1" descr="Une image contenant capture d’écran, texte, Rectangle, diagramme&#10;&#10;Description générée automatiquement"/>
+                    <pic:cNvPicPr/>
+                  </pic:nvPicPr>
+                  <pic:blipFill>
+                    <a:blip r:embed="rId11"/>
+                    <a:stretch>
+                      <a:fillRect/>
+                    </a:stretch>
+                  </pic:blipFill>
+                  <pic:spPr>
+                    <a:xfrm>
+                      <a:off x="0" y="0"/>
+                      <a:ext cx="5779600" cy="3976660"/>
+                    </a:xfrm>
+                    <a:prstGeom prst="rect">
+                      <a:avLst/>
+                    </a:prstGeom>
+                  </pic:spPr>
+                </pic:pic>
+              </a:graphicData>
+            </a:graphic>
+          </wp:inline>
+        </w:drawing>
+      </w:r>
+    </w:p>
+    <w:p>
+      <w:pPr>
+        <w:rPr>
+          <w:rStyle w:val="fontstyle01"/>
+          <w:sz w:val="28"/>
+          <w:szCs w:val="28"/>
+        </w:rPr>
+      </w:pPr>
+      <w:r>
+        <w:rPr>
+          <w:rStyle w:val="fontstyle01"/>
+          <w:sz w:val="28"/>
+          <w:szCs w:val="28"/>
+        </w:rPr>
+        <w:lastRenderedPageBreak/>
+        <w:drawing>
+          <wp:inline distT="0" distB="0" distL="0" distR="0" wp14:anchorId="7522472A" wp14:editId="1815F4DE">
+            <wp:extent cx="5760720" cy="3946525"/>
+            <wp:effectExtent l="0" t="0" r="0" b="0"/>
+            <wp:docPr id="1204563594" name="Image 1" descr="Une image contenant capture d’écran, Rectangle, carré, fenêtre&#10;&#10;Description générée automatiquement"/>
+            <wp:cNvGraphicFramePr>
+              <a:graphicFrameLocks xmlns:a="http://schemas.openxmlformats.org/drawingml/2006/main" noChangeAspect="1"/>
+            </wp:cNvGraphicFramePr>
+            <a:graphic xmlns:a="http://schemas.openxmlformats.org/drawingml/2006/main">
+              <a:graphicData uri="http://schemas.openxmlformats.org/drawingml/2006/picture">
+                <pic:pic xmlns:pic="http://schemas.openxmlformats.org/drawingml/2006/picture">
+                  <pic:nvPicPr>
+                    <pic:cNvPr id="1204563594" name="Image 1" descr="Une image contenant capture d’écran, Rectangle, carré, fenêtre&#10;&#10;Description générée automatiquement"/>
+                    <pic:cNvPicPr/>
+                  </pic:nvPicPr>
+                  <pic:blipFill>
+                    <a:blip r:embed="rId12"/>
+                    <a:stretch>
+                      <a:fillRect/>
+                    </a:stretch>
+                  </pic:blipFill>
+                  <pic:spPr>
+                    <a:xfrm>
+                      <a:off x="0" y="0"/>
+                      <a:ext cx="5760720" cy="3946525"/>
+                    </a:xfrm>
+                    <a:prstGeom prst="rect">
+                      <a:avLst/>
+                    </a:prstGeom>
+                  </pic:spPr>
+                </pic:pic>
+              </a:graphicData>
+            </a:graphic>
+          </wp:inline>
+        </w:drawing>
+      </w:r>
+    </w:p>
+    <w:p>
+      <w:pPr>
+        <w:rPr>
+          <w:rStyle w:val="fontstyle01"/>
+          <w:sz w:val="28"/>
+          <w:szCs w:val="28"/>
+        </w:rPr>
+      </w:pPr>
+      <w:r>
+        <w:rPr>
+          <w:rStyle w:val="fontstyle01"/>
+          <w:sz w:val="28"/>
+          <w:szCs w:val="28"/>
+        </w:rPr>
+        <w:drawing>
+          <wp:inline distT="0" distB="0" distL="0" distR="0" wp14:anchorId="1FAB37C6" wp14:editId="7A85C492">
+            <wp:extent cx="5760720" cy="3980815"/>
+            <wp:effectExtent l="0" t="0" r="0" b="635"/>
+            <wp:docPr id="1219105866" name="Image 1"/>
+            <wp:cNvGraphicFramePr>
+              <a:graphicFrameLocks xmlns:a="http://schemas.openxmlformats.org/drawingml/2006/main" noChangeAspect="1"/>
+            </wp:cNvGraphicFramePr>
+            <a:graphic xmlns:a="http://schemas.openxmlformats.org/drawingml/2006/main">
+              <a:graphicData uri="http://schemas.openxmlformats.org/drawingml/2006/picture">
+                <pic:pic xmlns:pic="http://schemas.openxmlformats.org/drawingml/2006/picture">
+                  <pic:nvPicPr>
+                    <pic:cNvPr id="1219105866" name=""/>
+                    <pic:cNvPicPr/>
+                  </pic:nvPicPr>
+                  <pic:blipFill>
+                    <a:blip r:embed="rId13"/>
+                    <a:stretch>
+                      <a:fillRect/>
+                    </a:stretch>
+                  </pic:blipFill>
+                  <pic:spPr>
+                    <a:xfrm>
+                      <a:off x="0" y="0"/>
+                      <a:ext cx="5760720" cy="3980815"/>
+                    </a:xfrm>
+                    <a:prstGeom prst="rect">
+                      <a:avLst/>
+                    </a:prstGeom>
+                  </pic:spPr>
+                </pic:pic>
+              </a:graphicData>
+            </a:graphic>
+          </wp:inline>
+        </w:drawing>
+      </w:r>
+    </w:p>
+    <w:p>
+      <w:pPr>
+        <w:rPr>
+          <w:rStyle w:val="fontstyle01"/>
+          <w:sz w:val="28"/>
+          <w:szCs w:val="28"/>
+        </w:rPr>
+      </w:pPr>
+      <w:r>
+        <w:rPr>
+          <w:rStyle w:val="fontstyle01"/>
+          <w:sz w:val="28"/>
+          <w:szCs w:val="28"/>
+        </w:rPr>
+        <w:lastRenderedPageBreak/>
+        <w:drawing>
+          <wp:inline distT="0" distB="0" distL="0" distR="0" wp14:anchorId="39BCB485" wp14:editId="18089389">
+            <wp:extent cx="5760720" cy="4011930"/>
+            <wp:effectExtent l="0" t="0" r="0" b="7620"/>
+            <wp:docPr id="1233693872" name="Image 1" descr="Une image contenant texte, capture d’écran, logiciel, Icône d’ordinateur&#10;&#10;Description générée automatiquement"/>
+            <wp:cNvGraphicFramePr>
+              <a:graphicFrameLocks xmlns:a="http://schemas.openxmlformats.org/drawingml/2006/main" noChangeAspect="1"/>
+            </wp:cNvGraphicFramePr>
+            <a:graphic xmlns:a="http://schemas.openxmlformats.org/drawingml/2006/main">
+              <a:graphicData uri="http://schemas.openxmlformats.org/drawingml/2006/picture">
+                <pic:pic xmlns:pic="http://schemas.openxmlformats.org/drawingml/2006/picture">
+                  <pic:nvPicPr>
+                    <pic:cNvPr id="1233693872" name="Image 1" descr="Une image contenant texte, capture d’écran, logiciel, Icône d’ordinateur&#10;&#10;Description générée automatiquement"/>
+                    <pic:cNvPicPr/>
+                  </pic:nvPicPr>
+                  <pic:blipFill>
+                    <a:blip r:embed="rId14"/>
+                    <a:stretch>
+                      <a:fillRect/>
+                    </a:stretch>
+                  </pic:blipFill>
+                  <pic:spPr>
+                    <a:xfrm>
+                      <a:off x="0" y="0"/>
+                      <a:ext cx="5760720" cy="4011930"/>
+                    </a:xfrm>
+                    <a:prstGeom prst="rect">
+                      <a:avLst/>
+                    </a:prstGeom>
+                  </pic:spPr>
+                </pic:pic>
+              </a:graphicData>
+            </a:graphic>
+          </wp:inline>
+        </w:drawing>
+      </w:r>
+    </w:p>
+    <w:p>
+      <w:pPr>
+        <w:rPr>
+          <w:rStyle w:val="fontstyle01"/>
+          <w:sz w:val="28"/>
+          <w:szCs w:val="28"/>
+        </w:rPr>
+      </w:pPr>
+      <w:r>
+        <w:rPr>
+          <w:rStyle w:val="fontstyle01"/>
+          <w:sz w:val="28"/>
+          <w:szCs w:val="28"/>
+        </w:rPr>
+        <w:lastRenderedPageBreak/>
+        <w:drawing>
+          <wp:inline distT="0" distB="0" distL="0" distR="0" wp14:anchorId="49D13DCF" wp14:editId="6676C4BA">
+            <wp:extent cx="5760720" cy="3885565"/>
+            <wp:effectExtent l="95250" t="95250" r="106680" b="1181735"/>
+            <wp:docPr id="926518285" name="Image 1" descr="Une image contenant texte, capture d’écran, logiciel, Système d’exploitation&#10;&#10;Description générée automatiquement"/>
+            <wp:cNvGraphicFramePr>
+              <a:graphicFrameLocks xmlns:a="http://schemas.openxmlformats.org/drawingml/2006/main" noChangeAspect="1"/>
+            </wp:cNvGraphicFramePr>
+            <a:graphic xmlns:a="http://schemas.openxmlformats.org/drawingml/2006/main">
+              <a:graphicData uri="http://schemas.openxmlformats.org/drawingml/2006/picture">
+                <pic:pic xmlns:pic="http://schemas.openxmlformats.org/drawingml/2006/picture">
+                  <pic:nvPicPr>
+                    <pic:cNvPr id="926518285" name="Image 1" descr="Une image contenant texte, capture d’écran, logiciel, Système d’exploitation&#10;&#10;Description générée automatiquement"/>
+                    <pic:cNvPicPr/>
+                  </pic:nvPicPr>
+                  <pic:blipFill>
+                    <a:blip r:embed="rId15"/>
+                    <a:stretch>
+                      <a:fillRect/>
+                    </a:stretch>
+                  </pic:blipFill>
+                  <pic:spPr>
+                    <a:xfrm>
+                      <a:off x="0" y="0"/>
+                      <a:ext cx="5760720" cy="3885565"/>
+                    </a:xfrm>
+                    <a:prstGeom prst="roundRect">
+                      <a:avLst>
+                        <a:gd name="adj" fmla="val 4167"/>
+                      </a:avLst>
+                    </a:prstGeom>
+                    <a:solidFill>
+                      <a:srgbClr val="FFFFFF"/>
+                    </a:solidFill>
+                    <a:ln w="76200" cap="sq">
+                      <a:solidFill>
+                        <a:srgbClr val="EAEAEA"/>
+                      </a:solidFill>
+                      <a:miter lim="800000"/>
+                    </a:ln>
+                    <a:effectLst>
+                      <a:reflection blurRad="12700" stA="33000" endPos="28000" dist="5000" dir="5400000" sy="-100000" algn="bl" rotWithShape="0"/>
+                    </a:effectLst>
+                    <a:scene3d>
+                      <a:camera prst="orthographicFront"/>
+                      <a:lightRig rig="threePt" dir="t">
+                        <a:rot lat="0" lon="0" rev="2700000"/>
+                      </a:lightRig>
+                    </a:scene3d>
+                    <a:sp3d contourW="6350">
+                      <a:bevelT h="38100"/>
+                      <a:contourClr>
+                        <a:srgbClr val="C0C0C0"/>
+                      </a:contourClr>
+                    </a:sp3d>
+                  </pic:spPr>
+                </pic:pic>
+              </a:graphicData>
+            </a:graphic>
+          </wp:inline>
+        </w:drawing>
+      </w:r>
+    </w:p>
+    <w:p>
+      <w:pPr>
+        <w:rPr>
+          <w:rStyle w:val="fontstyle01"/>
+          <w:sz w:val="28"/>
+          <w:szCs w:val="28"/>
+        </w:rPr>
+      </w:pPr>
+    </w:p>
+    <w:p>
+      <w:pPr>
+        <w:rPr>
+          <w:rStyle w:val="fontstyle01"/>
+          <w:sz w:val="28"/>
+          <w:szCs w:val="28"/>
+        </w:rPr>
+      </w:pPr>
+      <w:r>
+        <w:rPr>
+          <w:rStyle w:val="fontstyle01"/>
+          <w:sz w:val="28"/>
+          <w:szCs w:val="28"/>
+        </w:rPr>
+        <w:lastRenderedPageBreak/>
+        <w:drawing>
+          <wp:inline distT="0" distB="0" distL="0" distR="0" wp14:anchorId="153EAA07" wp14:editId="2F6641F5">
+            <wp:extent cx="5760720" cy="3990340"/>
+            <wp:effectExtent l="0" t="0" r="0" b="0"/>
+            <wp:docPr id="1795552078" name="Image 1" descr="Une image contenant capture d’écran, Rectangle, carré, Caractère coloré&#10;&#10;Description générée automatiquement"/>
+            <wp:cNvGraphicFramePr>
+              <a:graphicFrameLocks xmlns:a="http://schemas.openxmlformats.org/drawingml/2006/main" noChangeAspect="1"/>
+            </wp:cNvGraphicFramePr>
+            <a:graphic xmlns:a="http://schemas.openxmlformats.org/drawingml/2006/main">
+              <a:graphicData uri="http://schemas.openxmlformats.org/drawingml/2006/picture">
+                <pic:pic xmlns:pic="http://schemas.openxmlformats.org/drawingml/2006/picture">
+                  <pic:nvPicPr>
+                    <pic:cNvPr id="1795552078" name="Image 1" descr="Une image contenant capture d’écran, Rectangle, carré, Caractère coloré&#10;&#10;Description générée automatiquement"/>
+                    <pic:cNvPicPr/>
+                  </pic:nvPicPr>
+                  <pic:blipFill>
+                    <a:blip r:embed="rId16"/>
+                    <a:stretch>
+                      <a:fillRect/>
+                    </a:stretch>
+                  </pic:blipFill>
+                  <pic:spPr>
+                    <a:xfrm>
+                      <a:off x="0" y="0"/>
+                      <a:ext cx="5760720" cy="3990340"/>
+                    </a:xfrm>
+                    <a:prstGeom prst="rect">
+                      <a:avLst/>
+                    </a:prstGeom>
+                  </pic:spPr>
+                </pic:pic>
+              </a:graphicData>
+            </a:graphic>
+          </wp:inline>
+        </w:drawing>
+      </w:r>
+    </w:p>
+    <w:p>
+      <w:pPr>
+        <w:rPr>
+          <w:rStyle w:val="fontstyle01"/>
+          <w:sz w:val="28"/>
+          <w:szCs w:val="28"/>
+        </w:rPr>
+      </w:pPr>
+    </w:p>
+    <w:p>
+      <w:pPr>
+        <w:rPr>
+          <w:rStyle w:val="fontstyle01"/>
+          <w:sz w:val="28"/>
+          <w:szCs w:val="28"/>
+        </w:rPr>
+      </w:pPr>
+    </w:p>
+    <w:p>
+      <w:pPr>
+        <w:rPr>
+          <w:rStyle w:val="fontstyle01"/>
+          <w:sz w:val="28"/>
+          <w:szCs w:val="28"/>
+        </w:rPr>
+      </w:pPr>
+    </w:p>
+    <w:p>
+      <w:pPr>
+        <w:rPr>
+          <w:rStyle w:val="fontstyle01"/>
+          <w:sz w:val="28"/>
+          <w:szCs w:val="28"/>
+        </w:rPr>
+      </w:pPr>
+      <w:r>
+        <w:rPr>
+          <w:rStyle w:val="fontstyle01"/>
+          <w:sz w:val="28"/>
+          <w:szCs w:val="28"/>
+        </w:rPr>
+        <w:br w:type="page"/>
+      </w:r>
     </w:p>
     <w:p>
       <w:pPr>
@@ -898,14 +1647,6 @@
           <w:szCs w:val="28"/>
         </w:rPr>
       </w:pPr>
-      <w:r>
-        <w:rPr>
-          <w:rStyle w:val="fontstyle01"/>
-          <w:sz w:val="28"/>
-          <w:szCs w:val="28"/>
-        </w:rPr>
-        <w:br w:type="page"/>
-      </w:r>
     </w:p>
     <w:p>
       <w:pPr>
@@ -932,7 +1673,6 @@
           <w:szCs w:val="48"/>
           <w:lang w:val="fr-FR"/>
         </w:rPr>
-        <w:lastRenderedPageBreak/>
         <w:t>Analyse et applications des Design Patterns</w:t>
       </w:r>
       <w:bookmarkEnd w:id="2"/>
@@ -1289,6 +2029,7 @@
         <w:rPr>
           <w:rStyle w:val="fontstyle01"/>
         </w:rPr>
+        <w:lastRenderedPageBreak/>
         <w:t>Stratégie : le comportement des prix varie selon les jours. Ils évoluent donc dynamiquement à l’exécution.</w:t>
       </w:r>
       <w:r>
@@ -1395,8 +2136,8 @@
       </w:pPr>
     </w:p>
     <w:sectPr>
-      <w:headerReference w:type="default" r:id="rId9"/>
-      <w:footerReference w:type="default" r:id="rId10"/>
+      <w:headerReference w:type="default" r:id="rId17"/>
+      <w:footerReference w:type="default" r:id="rId18"/>
       <w:pgSz w:w="11906" w:h="16838"/>
       <w:pgMar w:top="1417" w:right="1417" w:bottom="1417" w:left="1417" w:header="708" w:footer="708" w:gutter="0"/>
       <w:cols w:space="708"/>

</xml_diff>